<commit_message>
Some requirements in the Requirement List is specified more clearly.
</commit_message>
<xml_diff>
--- a/Documents/WorkDistributions/Scenarios_work_distribution.docx
+++ b/Documents/WorkDistributions/Scenarios_work_distribution.docx
@@ -395,8 +395,25 @@
         </w:numPr>
       </w:pPr>
       <w:r>
-        <w:t>A RegisteredUser can filter the search results after done a search for a specific instance according to classes, gear types and fuel types of the Vehicles.</w:t>
-      </w:r>
+        <w:t>A RegisteredUser can filter the search results</w:t>
+      </w:r>
+      <w:r>
+        <w:t xml:space="preserve"> in terms of</w:t>
+      </w:r>
+      <w:r>
+        <w:t xml:space="preserve"> classes, gear types and fuel types of the Vehicles</w:t>
+      </w:r>
+      <w:r>
+        <w:t xml:space="preserve"> </w:t>
+      </w:r>
+      <w:r>
+        <w:t>after done a search for a specific instance</w:t>
+      </w:r>
+      <w:r>
+        <w:t>.</w:t>
+      </w:r>
+      <w:bookmarkStart w:id="0" w:name="_GoBack"/>
+      <w:bookmarkEnd w:id="0"/>
     </w:p>
     <w:p>
       <w:pPr>
@@ -1248,10 +1265,7 @@
         <w:t>*</w:t>
       </w:r>
     </w:p>
-    <w:p>
-      <w:bookmarkStart w:id="0" w:name="_GoBack"/>
-      <w:bookmarkEnd w:id="0"/>
-    </w:p>
+    <w:p/>
     <w:p/>
     <w:sectPr>
       <w:pgSz w:w="11900" w:h="16840"/>

</xml_diff>